<commit_message>
Loads of updates and reformatting users.php
</commit_message>
<xml_diff>
--- a/metadata/rcs10/CoverRLTL-plans.docx
+++ b/metadata/rcs10/CoverRLTL-plans.docx
@@ -2380,10 +2380,11 @@
 </file>
 
 <file path=customXml/item1.xml><?xml version="1.0" encoding="utf-8"?>
-<ct:contentTypeSchema xmlns:ct="http://schemas.microsoft.com/office/2006/metadata/contentType" xmlns:ma="http://schemas.microsoft.com/office/2006/metadata/properties/metaAttributes" ct:_="" ma:_="" ma:contentTypeName="Document" ma:contentTypeID="0x010100622C72A1DD75CA4D87E39FE37B04C3D3" ma:contentTypeVersion="12" ma:contentTypeDescription="Create a new document." ma:contentTypeScope="" ma:versionID="a181992610faed44b90126dc36e4bac8">
-  <xsd:schema xmlns:xsd="http://www.w3.org/2001/XMLSchema" xmlns:xs="http://www.w3.org/2001/XMLSchema" xmlns:p="http://schemas.microsoft.com/office/2006/metadata/properties" xmlns:ns2="6584b4ba-af75-4ac8-8379-7172592f8823" xmlns:ns3="a9e4a452-7199-439f-b4c2-3c6fe4528eb3" targetNamespace="http://schemas.microsoft.com/office/2006/metadata/properties" ma:root="true" ma:fieldsID="eb744a54a586913629e94f53228026f2" ns2:_="" ns3:_="">
+<ct:contentTypeSchema xmlns:ct="http://schemas.microsoft.com/office/2006/metadata/contentType" xmlns:ma="http://schemas.microsoft.com/office/2006/metadata/properties/metaAttributes" ct:_="" ma:_="" ma:contentTypeName="Document" ma:contentTypeID="0x010100622C72A1DD75CA4D87E39FE37B04C3D3" ma:contentTypeVersion="16" ma:contentTypeDescription="Create a new document." ma:contentTypeScope="" ma:versionID="cbcd27b9bbfb2ff1f89815214e07a308">
+  <xsd:schema xmlns:xsd="http://www.w3.org/2001/XMLSchema" xmlns:xs="http://www.w3.org/2001/XMLSchema" xmlns:p="http://schemas.microsoft.com/office/2006/metadata/properties" xmlns:ns2="6584b4ba-af75-4ac8-8379-7172592f8823" xmlns:ns3="a9e4a452-7199-439f-b4c2-3c6fe4528eb3" xmlns:ns4="bf3d09fe-6738-443d-9673-b7ff0d7dd09c" targetNamespace="http://schemas.microsoft.com/office/2006/metadata/properties" ma:root="true" ma:fieldsID="68f21cb51b51f3891e8291675b4a9859" ns2:_="" ns3:_="" ns4:_="">
     <xsd:import namespace="6584b4ba-af75-4ac8-8379-7172592f8823"/>
     <xsd:import namespace="a9e4a452-7199-439f-b4c2-3c6fe4528eb3"/>
+    <xsd:import namespace="bf3d09fe-6738-443d-9673-b7ff0d7dd09c"/>
     <xsd:element name="properties">
       <xsd:complexType>
         <xsd:sequence>
@@ -2402,6 +2403,9 @@
                 <xsd:element ref="ns2:MediaServiceKeyPoints" minOccurs="0"/>
                 <xsd:element ref="ns2:MediaServiceGenerationTime" minOccurs="0"/>
                 <xsd:element ref="ns2:MediaServiceEventHashCode" minOccurs="0"/>
+                <xsd:element ref="ns2:lcf76f155ced4ddcb4097134ff3c332f" minOccurs="0"/>
+                <xsd:element ref="ns4:TaxCatchAll" minOccurs="0"/>
+                <xsd:element ref="ns2:MediaLengthInSeconds" minOccurs="0"/>
               </xsd:all>
             </xsd:complexType>
           </xsd:element>
@@ -2466,6 +2470,18 @@
         <xsd:restriction base="dms:Text"/>
       </xsd:simpleType>
     </xsd:element>
+    <xsd:element name="lcf76f155ced4ddcb4097134ff3c332f" ma:index="21" nillable="true" ma:taxonomy="true" ma:internalName="lcf76f155ced4ddcb4097134ff3c332f" ma:taxonomyFieldName="MediaServiceImageTags" ma:displayName="Image Tags" ma:readOnly="false" ma:fieldId="{5cf76f15-5ced-4ddc-b409-7134ff3c332f}" ma:taxonomyMulti="true" ma:sspId="7890e11c-1d58-4a8b-9e3e-7b4984dfdb43" ma:termSetId="09814cd3-568e-fe90-9814-8d621ff8fb84" ma:anchorId="fba54fb3-c3e1-fe81-a776-ca4b69148c4d" ma:open="true" ma:isKeyword="false">
+      <xsd:complexType>
+        <xsd:sequence>
+          <xsd:element ref="pc:Terms" minOccurs="0" maxOccurs="1"/>
+        </xsd:sequence>
+      </xsd:complexType>
+    </xsd:element>
+    <xsd:element name="MediaLengthInSeconds" ma:index="23" nillable="true" ma:displayName="MediaLengthInSeconds" ma:hidden="true" ma:internalName="MediaLengthInSeconds" ma:readOnly="true">
+      <xsd:simpleType>
+        <xsd:restriction base="dms:Unknown"/>
+      </xsd:simpleType>
+    </xsd:element>
   </xsd:schema>
   <xsd:schema xmlns:xsd="http://www.w3.org/2001/XMLSchema" xmlns:xs="http://www.w3.org/2001/XMLSchema" xmlns:dms="http://schemas.microsoft.com/office/2006/documentManagement/types" xmlns:pc="http://schemas.microsoft.com/office/infopath/2007/PartnerControls" targetNamespace="a9e4a452-7199-439f-b4c2-3c6fe4528eb3" elementFormDefault="qualified">
     <xsd:import namespace="http://schemas.microsoft.com/office/2006/documentManagement/types"/>
@@ -2495,6 +2511,21 @@
           <xsd:maxLength value="255"/>
         </xsd:restriction>
       </xsd:simpleType>
+    </xsd:element>
+  </xsd:schema>
+  <xsd:schema xmlns:xsd="http://www.w3.org/2001/XMLSchema" xmlns:xs="http://www.w3.org/2001/XMLSchema" xmlns:dms="http://schemas.microsoft.com/office/2006/documentManagement/types" xmlns:pc="http://schemas.microsoft.com/office/infopath/2007/PartnerControls" targetNamespace="bf3d09fe-6738-443d-9673-b7ff0d7dd09c" elementFormDefault="qualified">
+    <xsd:import namespace="http://schemas.microsoft.com/office/2006/documentManagement/types"/>
+    <xsd:import namespace="http://schemas.microsoft.com/office/infopath/2007/PartnerControls"/>
+    <xsd:element name="TaxCatchAll" ma:index="22" nillable="true" ma:displayName="Taxonomy Catch All Column" ma:hidden="true" ma:list="{b2b1470b-29f3-425a-b62b-0ed47345bad7}" ma:internalName="TaxCatchAll" ma:showField="CatchAllData" ma:web="a9e4a452-7199-439f-b4c2-3c6fe4528eb3">
+      <xsd:complexType>
+        <xsd:complexContent>
+          <xsd:extension base="dms:MultiChoiceLookup">
+            <xsd:sequence>
+              <xsd:element name="Value" type="dms:Lookup" maxOccurs="unbounded" minOccurs="0" nillable="true"/>
+            </xsd:sequence>
+          </xsd:extension>
+        </xsd:complexContent>
+      </xsd:complexType>
     </xsd:element>
   </xsd:schema>
   <xsd:schema xmlns="http://schemas.openxmlformats.org/package/2006/metadata/core-properties" xmlns:xsd="http://www.w3.org/2001/XMLSchema" xmlns:xsi="http://www.w3.org/2001/XMLSchema-instance" xmlns:dc="http://purl.org/dc/elements/1.1/" xmlns:dcterms="http://purl.org/dc/terms/" xmlns:odoc="http://schemas.microsoft.com/internal/obd" targetNamespace="http://schemas.openxmlformats.org/package/2006/metadata/core-properties" elementFormDefault="qualified" attributeFormDefault="unqualified" blockDefault="#all">
@@ -2598,7 +2629,12 @@
 
 <file path=customXml/item2.xml><?xml version="1.0" encoding="utf-8"?>
 <p:properties xmlns:p="http://schemas.microsoft.com/office/2006/metadata/properties" xmlns:xsi="http://www.w3.org/2001/XMLSchema-instance" xmlns:pc="http://schemas.microsoft.com/office/infopath/2007/PartnerControls">
-  <documentManagement/>
+  <documentManagement>
+    <TaxCatchAll xmlns="bf3d09fe-6738-443d-9673-b7ff0d7dd09c" xsi:nil="true"/>
+    <lcf76f155ced4ddcb4097134ff3c332f xmlns="6584b4ba-af75-4ac8-8379-7172592f8823">
+      <Terms xmlns="http://schemas.microsoft.com/office/infopath/2007/PartnerControls"/>
+    </lcf76f155ced4ddcb4097134ff3c332f>
+  </documentManagement>
 </p:properties>
 </file>
 
@@ -2616,22 +2652,7 @@
 </file>
 
 <file path=customXml/itemProps1.xml><?xml version="1.0" encoding="utf-8"?>
-<ds:datastoreItem xmlns:ds="http://schemas.openxmlformats.org/officeDocument/2006/customXml" ds:itemID="{2EB5E28C-E53C-4F35-9C9F-97D0CAEBDEB0}">
-  <ds:schemaRefs>
-    <ds:schemaRef ds:uri="http://schemas.microsoft.com/office/2006/metadata/contentType"/>
-    <ds:schemaRef ds:uri="http://schemas.microsoft.com/office/2006/metadata/properties/metaAttributes"/>
-    <ds:schemaRef ds:uri="http://www.w3.org/2001/XMLSchema"/>
-    <ds:schemaRef ds:uri="http://schemas.microsoft.com/office/2006/metadata/properties"/>
-    <ds:schemaRef ds:uri="6584b4ba-af75-4ac8-8379-7172592f8823"/>
-    <ds:schemaRef ds:uri="a9e4a452-7199-439f-b4c2-3c6fe4528eb3"/>
-    <ds:schemaRef ds:uri="http://schemas.microsoft.com/office/2006/documentManagement/types"/>
-    <ds:schemaRef ds:uri="http://schemas.microsoft.com/office/infopath/2007/PartnerControls"/>
-    <ds:schemaRef ds:uri="http://schemas.openxmlformats.org/package/2006/metadata/core-properties"/>
-    <ds:schemaRef ds:uri="http://purl.org/dc/elements/1.1/"/>
-    <ds:schemaRef ds:uri="http://purl.org/dc/terms/"/>
-    <ds:schemaRef ds:uri="http://schemas.microsoft.com/internal/obd"/>
-  </ds:schemaRefs>
-</ds:datastoreItem>
+<ds:datastoreItem xmlns:ds="http://schemas.openxmlformats.org/officeDocument/2006/customXml" ds:itemID="{F33214BD-1618-4E05-9F0B-A71D90E0D69B}"/>
 </file>
 
 <file path=customXml/itemProps2.xml><?xml version="1.0" encoding="utf-8"?>

</xml_diff>